<commit_message>
Update User Manual and Validation High ligh
</commit_message>
<xml_diff>
--- a/Documentation/User Manual/Leap Motion User Manual v1.0.docx
+++ b/Documentation/User Manual/Leap Motion User Manual v1.0.docx
@@ -11,9 +11,9 @@
         </w:rPr>
       </w:pPr>
       <w:r>
-        <w:pict w14:anchorId="161821ED">
-          <v:group id="_x0000_s1042" style="position:absolute;margin-left:512.25pt;margin-top:770.5pt;width:.1pt;height:21.95pt;z-index:-251657216;mso-position-horizontal-relative:page;mso-position-vertical-relative:page" coordorigin="10246,15410" coordsize="2,439">
-            <v:shape id="_x0000_s1043" style="position:absolute;left:10246;top:15410;width:2;height:439" coordorigin="10246,15410" coordsize="0,439" path="m10246,15410l10246,15850e" filled="f" strokecolor="silver" strokeweight="7378emu">
+        <w:pict w14:anchorId="68EECAE6">
+          <v:group id="_x0000_s1046" style="position:absolute;margin-left:512.25pt;margin-top:770.5pt;width:.1pt;height:21.95pt;z-index:-251657216;mso-position-horizontal-relative:page;mso-position-vertical-relative:page" coordorigin="10246,15410" coordsize="2,439">
+            <v:shape id="_x0000_s1047" style="position:absolute;left:10246;top:15410;width:2;height:439" coordorigin="10246,15410" coordsize="0,439" path="m10246,15410l10246,15850e" filled="f" strokecolor="silver" strokeweight="7378emu">
               <v:path arrowok="t"/>
             </v:shape>
             <w10:wrap anchorx="page" anchory="page"/>
@@ -501,7 +501,7 @@
           <w:noProof/>
         </w:rPr>
         <w:drawing>
-          <wp:inline distT="0" distB="0" distL="0" distR="0" wp14:anchorId="36DA47E8" wp14:editId="511BA952">
+          <wp:inline distT="0" distB="0" distL="0" distR="0" wp14:anchorId="00462321" wp14:editId="1DBE5905">
             <wp:extent cx="2463800" cy="4465955"/>
             <wp:effectExtent l="0" t="0" r="0" b="0"/>
             <wp:docPr id="1" name="Picture 3" descr="logo+crest for word file"/>
@@ -843,6 +843,14 @@
     </w:p>
     <w:sdt>
       <w:sdtPr>
+        <w:rPr>
+          <w:rFonts w:asciiTheme="minorHAnsi" w:eastAsiaTheme="minorHAnsi" w:hAnsiTheme="minorHAnsi" w:cstheme="minorBidi"/>
+          <w:b w:val="0"/>
+          <w:bCs w:val="0"/>
+          <w:color w:val="auto"/>
+          <w:sz w:val="22"/>
+          <w:szCs w:val="22"/>
+        </w:rPr>
         <w:id w:val="828100797"/>
         <w:docPartObj>
           <w:docPartGallery w:val="Table of Contents"/>
@@ -851,11 +859,7 @@
       </w:sdtPr>
       <w:sdtEndPr>
         <w:rPr>
-          <w:rFonts w:asciiTheme="minorHAnsi" w:eastAsiaTheme="minorHAnsi" w:hAnsiTheme="minorHAnsi" w:cstheme="minorBidi"/>
           <w:noProof/>
-          <w:color w:val="auto"/>
-          <w:sz w:val="22"/>
-          <w:szCs w:val="22"/>
         </w:rPr>
       </w:sdtEndPr>
       <w:sdtContent>
@@ -875,6 +879,7 @@
             </w:tabs>
             <w:rPr>
               <w:rFonts w:eastAsiaTheme="minorEastAsia"/>
+              <w:b w:val="0"/>
               <w:noProof/>
               <w:lang w:val="en-AU" w:eastAsia="ja-JP"/>
             </w:rPr>
@@ -917,7 +922,7 @@
             <w:rPr>
               <w:noProof/>
             </w:rPr>
-            <w:instrText xml:space="preserve"> PAGEREF _Toc243473906 \h </w:instrText>
+            <w:instrText xml:space="preserve"> PAGEREF _Toc243590441 \h </w:instrText>
           </w:r>
           <w:r>
             <w:rPr>
@@ -951,6 +956,7 @@
             </w:tabs>
             <w:rPr>
               <w:rFonts w:eastAsiaTheme="minorEastAsia"/>
+              <w:b w:val="0"/>
               <w:noProof/>
               <w:lang w:val="en-AU" w:eastAsia="ja-JP"/>
             </w:rPr>
@@ -978,7 +984,7 @@
             <w:rPr>
               <w:noProof/>
             </w:rPr>
-            <w:instrText xml:space="preserve"> PAGEREF _Toc243473907 \h </w:instrText>
+            <w:instrText xml:space="preserve"> PAGEREF _Toc243590442 \h </w:instrText>
           </w:r>
           <w:r>
             <w:rPr>
@@ -1012,6 +1018,7 @@
             </w:tabs>
             <w:rPr>
               <w:rFonts w:eastAsiaTheme="minorEastAsia"/>
+              <w:b w:val="0"/>
               <w:noProof/>
               <w:lang w:val="en-AU" w:eastAsia="ja-JP"/>
             </w:rPr>
@@ -1039,7 +1046,7 @@
             <w:rPr>
               <w:noProof/>
             </w:rPr>
-            <w:instrText xml:space="preserve"> PAGEREF _Toc243473908 \h </w:instrText>
+            <w:instrText xml:space="preserve"> PAGEREF _Toc243590443 \h </w:instrText>
           </w:r>
           <w:r>
             <w:rPr>
@@ -1056,7 +1063,385 @@
             <w:rPr>
               <w:noProof/>
             </w:rPr>
-            <w:t>4</w:t>
+            <w:t>5</w:t>
+          </w:r>
+          <w:r>
+            <w:rPr>
+              <w:noProof/>
+            </w:rPr>
+            <w:fldChar w:fldCharType="end"/>
+          </w:r>
+        </w:p>
+        <w:p>
+          <w:pPr>
+            <w:pStyle w:val="TOC2"/>
+            <w:tabs>
+              <w:tab w:val="right" w:leader="dot" w:pos="9670"/>
+            </w:tabs>
+            <w:rPr>
+              <w:rFonts w:eastAsiaTheme="minorEastAsia"/>
+              <w:b w:val="0"/>
+              <w:noProof/>
+              <w:sz w:val="24"/>
+              <w:szCs w:val="24"/>
+              <w:lang w:val="en-AU" w:eastAsia="ja-JP"/>
+            </w:rPr>
+          </w:pPr>
+          <w:r>
+            <w:rPr>
+              <w:noProof/>
+            </w:rPr>
+            <w:t>Feature 1 – Greeting Instruction</w:t>
+          </w:r>
+          <w:r>
+            <w:rPr>
+              <w:noProof/>
+            </w:rPr>
+            <w:tab/>
+          </w:r>
+          <w:r>
+            <w:rPr>
+              <w:noProof/>
+            </w:rPr>
+            <w:fldChar w:fldCharType="begin"/>
+          </w:r>
+          <w:r>
+            <w:rPr>
+              <w:noProof/>
+            </w:rPr>
+            <w:instrText xml:space="preserve"> PAGEREF _Toc243590444 \h </w:instrText>
+          </w:r>
+          <w:r>
+            <w:rPr>
+              <w:noProof/>
+            </w:rPr>
+          </w:r>
+          <w:r>
+            <w:rPr>
+              <w:noProof/>
+            </w:rPr>
+            <w:fldChar w:fldCharType="separate"/>
+          </w:r>
+          <w:r>
+            <w:rPr>
+              <w:noProof/>
+            </w:rPr>
+            <w:t>5</w:t>
+          </w:r>
+          <w:r>
+            <w:rPr>
+              <w:noProof/>
+            </w:rPr>
+            <w:fldChar w:fldCharType="end"/>
+          </w:r>
+        </w:p>
+        <w:p>
+          <w:pPr>
+            <w:pStyle w:val="TOC2"/>
+            <w:tabs>
+              <w:tab w:val="right" w:leader="dot" w:pos="9670"/>
+            </w:tabs>
+            <w:rPr>
+              <w:rFonts w:eastAsiaTheme="minorEastAsia"/>
+              <w:b w:val="0"/>
+              <w:noProof/>
+              <w:sz w:val="24"/>
+              <w:szCs w:val="24"/>
+              <w:lang w:val="en-AU" w:eastAsia="ja-JP"/>
+            </w:rPr>
+          </w:pPr>
+          <w:r>
+            <w:rPr>
+              <w:noProof/>
+            </w:rPr>
+            <w:t>Feature 2 – Begin Capture</w:t>
+          </w:r>
+          <w:r>
+            <w:rPr>
+              <w:noProof/>
+            </w:rPr>
+            <w:tab/>
+          </w:r>
+          <w:r>
+            <w:rPr>
+              <w:noProof/>
+            </w:rPr>
+            <w:fldChar w:fldCharType="begin"/>
+          </w:r>
+          <w:r>
+            <w:rPr>
+              <w:noProof/>
+            </w:rPr>
+            <w:instrText xml:space="preserve"> PAGEREF _Toc243590445 \h </w:instrText>
+          </w:r>
+          <w:r>
+            <w:rPr>
+              <w:noProof/>
+            </w:rPr>
+          </w:r>
+          <w:r>
+            <w:rPr>
+              <w:noProof/>
+            </w:rPr>
+            <w:fldChar w:fldCharType="separate"/>
+          </w:r>
+          <w:r>
+            <w:rPr>
+              <w:noProof/>
+            </w:rPr>
+            <w:t>5</w:t>
+          </w:r>
+          <w:r>
+            <w:rPr>
+              <w:noProof/>
+            </w:rPr>
+            <w:fldChar w:fldCharType="end"/>
+          </w:r>
+        </w:p>
+        <w:p>
+          <w:pPr>
+            <w:pStyle w:val="TOC2"/>
+            <w:tabs>
+              <w:tab w:val="right" w:leader="dot" w:pos="9670"/>
+            </w:tabs>
+            <w:rPr>
+              <w:rFonts w:eastAsiaTheme="minorEastAsia"/>
+              <w:b w:val="0"/>
+              <w:noProof/>
+              <w:sz w:val="24"/>
+              <w:szCs w:val="24"/>
+              <w:lang w:val="en-AU" w:eastAsia="ja-JP"/>
+            </w:rPr>
+          </w:pPr>
+          <w:r>
+            <w:rPr>
+              <w:noProof/>
+            </w:rPr>
+            <w:t>Feature 3 – Options</w:t>
+          </w:r>
+          <w:r>
+            <w:rPr>
+              <w:noProof/>
+            </w:rPr>
+            <w:tab/>
+          </w:r>
+          <w:r>
+            <w:rPr>
+              <w:noProof/>
+            </w:rPr>
+            <w:fldChar w:fldCharType="begin"/>
+          </w:r>
+          <w:r>
+            <w:rPr>
+              <w:noProof/>
+            </w:rPr>
+            <w:instrText xml:space="preserve"> PAGEREF _Toc243590446 \h </w:instrText>
+          </w:r>
+          <w:r>
+            <w:rPr>
+              <w:noProof/>
+            </w:rPr>
+          </w:r>
+          <w:r>
+            <w:rPr>
+              <w:noProof/>
+            </w:rPr>
+            <w:fldChar w:fldCharType="separate"/>
+          </w:r>
+          <w:r>
+            <w:rPr>
+              <w:noProof/>
+            </w:rPr>
+            <w:t>6</w:t>
+          </w:r>
+          <w:r>
+            <w:rPr>
+              <w:noProof/>
+            </w:rPr>
+            <w:fldChar w:fldCharType="end"/>
+          </w:r>
+        </w:p>
+        <w:p>
+          <w:pPr>
+            <w:pStyle w:val="TOC2"/>
+            <w:tabs>
+              <w:tab w:val="right" w:leader="dot" w:pos="9670"/>
+            </w:tabs>
+            <w:rPr>
+              <w:rFonts w:eastAsiaTheme="minorEastAsia"/>
+              <w:b w:val="0"/>
+              <w:noProof/>
+              <w:sz w:val="24"/>
+              <w:szCs w:val="24"/>
+              <w:lang w:val="en-AU" w:eastAsia="ja-JP"/>
+            </w:rPr>
+          </w:pPr>
+          <w:r>
+            <w:rPr>
+              <w:noProof/>
+            </w:rPr>
+            <w:t>Feature 4 – Data Capturing Validation</w:t>
+          </w:r>
+          <w:r>
+            <w:rPr>
+              <w:noProof/>
+            </w:rPr>
+            <w:tab/>
+          </w:r>
+          <w:r>
+            <w:rPr>
+              <w:noProof/>
+            </w:rPr>
+            <w:fldChar w:fldCharType="begin"/>
+          </w:r>
+          <w:r>
+            <w:rPr>
+              <w:noProof/>
+            </w:rPr>
+            <w:instrText xml:space="preserve"> PAGEREF _Toc243590447 \h </w:instrText>
+          </w:r>
+          <w:r>
+            <w:rPr>
+              <w:noProof/>
+            </w:rPr>
+          </w:r>
+          <w:r>
+            <w:rPr>
+              <w:noProof/>
+            </w:rPr>
+            <w:fldChar w:fldCharType="separate"/>
+          </w:r>
+          <w:r>
+            <w:rPr>
+              <w:noProof/>
+            </w:rPr>
+            <w:t>6</w:t>
+          </w:r>
+          <w:r>
+            <w:rPr>
+              <w:noProof/>
+            </w:rPr>
+            <w:fldChar w:fldCharType="end"/>
+          </w:r>
+        </w:p>
+        <w:p>
+          <w:pPr>
+            <w:pStyle w:val="TOC2"/>
+            <w:tabs>
+              <w:tab w:val="right" w:leader="dot" w:pos="9670"/>
+            </w:tabs>
+            <w:rPr>
+              <w:rFonts w:eastAsiaTheme="minorEastAsia"/>
+              <w:b w:val="0"/>
+              <w:noProof/>
+              <w:sz w:val="24"/>
+              <w:szCs w:val="24"/>
+              <w:lang w:val="en-AU" w:eastAsia="ja-JP"/>
+            </w:rPr>
+          </w:pPr>
+          <w:r>
+            <w:rPr>
+              <w:noProof/>
+            </w:rPr>
+            <w:t>Feature 5 – Produce output result</w:t>
+          </w:r>
+          <w:r>
+            <w:rPr>
+              <w:noProof/>
+            </w:rPr>
+            <w:tab/>
+          </w:r>
+          <w:r>
+            <w:rPr>
+              <w:noProof/>
+            </w:rPr>
+            <w:fldChar w:fldCharType="begin"/>
+          </w:r>
+          <w:r>
+            <w:rPr>
+              <w:noProof/>
+            </w:rPr>
+            <w:instrText xml:space="preserve"> PAGEREF _Toc243590448 \h </w:instrText>
+          </w:r>
+          <w:r>
+            <w:rPr>
+              <w:noProof/>
+            </w:rPr>
+          </w:r>
+          <w:r>
+            <w:rPr>
+              <w:noProof/>
+            </w:rPr>
+            <w:fldChar w:fldCharType="separate"/>
+          </w:r>
+          <w:r>
+            <w:rPr>
+              <w:noProof/>
+            </w:rPr>
+            <w:t>7</w:t>
+          </w:r>
+          <w:r>
+            <w:rPr>
+              <w:noProof/>
+            </w:rPr>
+            <w:fldChar w:fldCharType="end"/>
+          </w:r>
+        </w:p>
+        <w:p>
+          <w:pPr>
+            <w:pStyle w:val="TOC2"/>
+            <w:tabs>
+              <w:tab w:val="right" w:leader="dot" w:pos="9670"/>
+            </w:tabs>
+            <w:rPr>
+              <w:rFonts w:eastAsiaTheme="minorEastAsia"/>
+              <w:b w:val="0"/>
+              <w:noProof/>
+              <w:sz w:val="24"/>
+              <w:szCs w:val="24"/>
+              <w:lang w:val="en-AU" w:eastAsia="ja-JP"/>
+            </w:rPr>
+          </w:pPr>
+          <w:r>
+            <w:rPr>
+              <w:noProof/>
+            </w:rPr>
+            <w:t>Feature 6 – Noise cancellation</w:t>
+          </w:r>
+          <w:r>
+            <w:rPr>
+              <w:noProof/>
+            </w:rPr>
+            <w:tab/>
+          </w:r>
+          <w:r>
+            <w:rPr>
+              <w:noProof/>
+            </w:rPr>
+            <w:fldChar w:fldCharType="begin"/>
+          </w:r>
+          <w:r>
+            <w:rPr>
+              <w:noProof/>
+            </w:rPr>
+            <w:instrText xml:space="preserve"> PAGEREF _Toc243590449 \h </w:instrText>
+          </w:r>
+          <w:r>
+            <w:rPr>
+              <w:noProof/>
+            </w:rPr>
+          </w:r>
+          <w:r>
+            <w:rPr>
+              <w:noProof/>
+            </w:rPr>
+            <w:fldChar w:fldCharType="separate"/>
+          </w:r>
+          <w:r>
+            <w:rPr>
+              <w:noProof/>
+            </w:rPr>
+            <w:t>8</w:t>
           </w:r>
           <w:r>
             <w:rPr>
@@ -1073,6 +1458,7 @@
             </w:tabs>
             <w:rPr>
               <w:rFonts w:eastAsiaTheme="minorEastAsia"/>
+              <w:b w:val="0"/>
               <w:noProof/>
               <w:lang w:val="en-AU" w:eastAsia="ja-JP"/>
             </w:rPr>
@@ -1100,7 +1486,7 @@
             <w:rPr>
               <w:noProof/>
             </w:rPr>
-            <w:instrText xml:space="preserve"> PAGEREF _Toc243473909 \h </w:instrText>
+            <w:instrText xml:space="preserve"> PAGEREF _Toc243590450 \h </w:instrText>
           </w:r>
           <w:r>
             <w:rPr>
@@ -1117,7 +1503,7 @@
             <w:rPr>
               <w:noProof/>
             </w:rPr>
-            <w:t>4</w:t>
+            <w:t>8</w:t>
           </w:r>
           <w:r>
             <w:rPr>
@@ -1134,6 +1520,7 @@
             </w:tabs>
             <w:rPr>
               <w:rFonts w:eastAsiaTheme="minorEastAsia"/>
+              <w:b w:val="0"/>
               <w:noProof/>
               <w:lang w:val="en-AU" w:eastAsia="ja-JP"/>
             </w:rPr>
@@ -1291,7 +1678,7 @@
             <w:rPr>
               <w:noProof/>
             </w:rPr>
-            <w:instrText xml:space="preserve"> PAGEREF _Toc243473910 \h </w:instrText>
+            <w:instrText xml:space="preserve"> PAGEREF _Toc243590451 \h </w:instrText>
           </w:r>
           <w:r>
             <w:rPr>
@@ -1308,7 +1695,7 @@
             <w:rPr>
               <w:noProof/>
             </w:rPr>
-            <w:t>5</w:t>
+            <w:t>8</w:t>
           </w:r>
           <w:r>
             <w:rPr>
@@ -1620,7 +2007,7 @@
           <w:color w:val="345A8A"/>
         </w:rPr>
       </w:pPr>
-      <w:bookmarkStart w:id="4" w:name="_Toc243473906"/>
+      <w:bookmarkStart w:id="4" w:name="_Toc243590441"/>
       <w:r>
         <w:rPr>
           <w:color w:val="345A8A"/>
@@ -1684,7 +2071,7 @@
           <w:sz w:val="26"/>
         </w:rPr>
         <w:drawing>
-          <wp:inline distT="0" distB="0" distL="0" distR="0" wp14:anchorId="189AE464" wp14:editId="09389BA2">
+          <wp:inline distT="0" distB="0" distL="0" distR="0" wp14:anchorId="2A69D8DB" wp14:editId="39B108B9">
             <wp:extent cx="3700446" cy="1326983"/>
             <wp:effectExtent l="0" t="0" r="262255" b="0"/>
             <wp:docPr id="4" name="Picture 4"/>
@@ -1800,7 +2187,7 @@
           <w:color w:val="345A8A"/>
         </w:rPr>
         <w:drawing>
-          <wp:inline distT="0" distB="0" distL="0" distR="0" wp14:anchorId="5BB75E61" wp14:editId="24ACA8D9">
+          <wp:inline distT="0" distB="0" distL="0" distR="0" wp14:anchorId="57A87FC4" wp14:editId="763A64E1">
             <wp:extent cx="5822348" cy="1382808"/>
             <wp:effectExtent l="177800" t="177800" r="349885" b="344805"/>
             <wp:docPr id="2" name="Picture 2"/>
@@ -1876,8 +2263,9 @@
         <w:rPr>
           <w:noProof/>
         </w:rPr>
+        <w:lastRenderedPageBreak/>
         <w:drawing>
-          <wp:inline distT="0" distB="0" distL="0" distR="0" wp14:anchorId="0ED65F1B" wp14:editId="510B5338">
+          <wp:inline distT="0" distB="0" distL="0" distR="0" wp14:anchorId="393D1469" wp14:editId="7744BF9B">
             <wp:extent cx="5032275" cy="3143354"/>
             <wp:effectExtent l="177800" t="177800" r="353060" b="361950"/>
             <wp:docPr id="3" name="Picture 3"/>
@@ -1939,12 +2327,11 @@
           <w:color w:val="345A8A"/>
         </w:rPr>
       </w:pPr>
-      <w:bookmarkStart w:id="5" w:name="_Toc243473907"/>
+      <w:bookmarkStart w:id="5" w:name="_Toc243590442"/>
       <w:r>
         <w:rPr>
           <w:color w:val="345A8A"/>
         </w:rPr>
-        <w:lastRenderedPageBreak/>
         <w:t>List of Features</w:t>
       </w:r>
       <w:bookmarkEnd w:id="5"/>
@@ -2413,7 +2800,7 @@
           <w:color w:val="345A8A"/>
         </w:rPr>
       </w:pPr>
-      <w:bookmarkStart w:id="6" w:name="_Toc243473908"/>
+      <w:bookmarkStart w:id="6" w:name="_Toc243590443"/>
       <w:r>
         <w:rPr>
           <w:color w:val="345A8A"/>
@@ -2429,27 +2816,563 @@
     </w:p>
     <w:p>
       <w:pPr>
+        <w:pStyle w:val="Heading2"/>
+      </w:pPr>
+      <w:bookmarkStart w:id="7" w:name="_Toc243590444"/>
+      <w:r>
+        <w:t>Feature 1 – Greeting Instruction</w:t>
+      </w:r>
+      <w:bookmarkEnd w:id="7"/>
+    </w:p>
+    <w:p>
+      <w:pPr>
+        <w:pStyle w:val="Heading2"/>
+      </w:pPr>
+    </w:p>
+    <w:p>
+      <w:pPr>
+        <w:pStyle w:val="Heading2"/>
+      </w:pPr>
+      <w:r>
+        <w:rPr>
+          <w:noProof/>
+        </w:rPr>
+        <w:drawing>
+          <wp:inline distT="0" distB="0" distL="0" distR="0" wp14:anchorId="237797BE" wp14:editId="3E05265F">
+            <wp:extent cx="5405989" cy="3911759"/>
+            <wp:effectExtent l="177800" t="177800" r="360045" b="355600"/>
+            <wp:docPr id="6" name="Picture 6"/>
+            <wp:cNvGraphicFramePr>
+              <a:graphicFrameLocks xmlns:a="http://schemas.openxmlformats.org/drawingml/2006/main" noChangeAspect="1"/>
+            </wp:cNvGraphicFramePr>
+            <a:graphic xmlns:a="http://schemas.openxmlformats.org/drawingml/2006/main">
+              <a:graphicData uri="http://schemas.openxmlformats.org/drawingml/2006/picture">
+                <pic:pic xmlns:pic="http://schemas.openxmlformats.org/drawingml/2006/picture">
+                  <pic:nvPicPr>
+                    <pic:cNvPr id="2" name="Picture 3"/>
+                    <pic:cNvPicPr>
+                      <a:picLocks noChangeAspect="1" noChangeArrowheads="1"/>
+                    </pic:cNvPicPr>
+                  </pic:nvPicPr>
+                  <pic:blipFill rotWithShape="1">
+                    <a:blip r:embed="rId12">
+                      <a:extLst>
+                        <a:ext uri="{28A0092B-C50C-407E-A947-70E740481C1C}">
+                          <a14:useLocalDpi xmlns:a14="http://schemas.microsoft.com/office/drawing/2010/main" val="0"/>
+                        </a:ext>
+                      </a:extLst>
+                    </a:blip>
+                    <a:srcRect l="24991" t="14394" r="25232" b="27944"/>
+                    <a:stretch/>
+                  </pic:blipFill>
+                  <pic:spPr bwMode="auto">
+                    <a:xfrm>
+                      <a:off x="0" y="0"/>
+                      <a:ext cx="5411993" cy="3916104"/>
+                    </a:xfrm>
+                    <a:prstGeom prst="rect">
+                      <a:avLst/>
+                    </a:prstGeom>
+                    <a:ln>
+                      <a:noFill/>
+                    </a:ln>
+                    <a:effectLst>
+                      <a:outerShdw blurRad="292100" dist="139700" dir="2700000" algn="tl" rotWithShape="0">
+                        <a:srgbClr val="333333">
+                          <a:alpha val="65000"/>
+                        </a:srgbClr>
+                      </a:outerShdw>
+                    </a:effectLst>
+                    <a:extLst>
+                      <a:ext uri="{53640926-AAD7-44d8-BBD7-CCE9431645EC}">
+                        <a14:shadowObscured xmlns:a14="http://schemas.microsoft.com/office/drawing/2010/main"/>
+                      </a:ext>
+                    </a:extLst>
+                  </pic:spPr>
+                </pic:pic>
+              </a:graphicData>
+            </a:graphic>
+          </wp:inline>
+        </w:drawing>
+      </w:r>
+    </w:p>
+    <w:p>
+      <w:pPr>
+        <w:pStyle w:val="Heading2"/>
+      </w:pPr>
+      <w:bookmarkStart w:id="8" w:name="_Toc243590445"/>
+      <w:r>
+        <w:t>Feature 2 – Begin Capture</w:t>
+      </w:r>
+      <w:bookmarkEnd w:id="8"/>
+    </w:p>
+    <w:p>
+      <w:pPr>
+        <w:pStyle w:val="Heading2"/>
+      </w:pPr>
+    </w:p>
+    <w:p>
+      <w:pPr>
+        <w:pStyle w:val="Heading2"/>
+      </w:pPr>
+      <w:r>
+        <w:rPr>
+          <w:noProof/>
+        </w:rPr>
+        <w:lastRenderedPageBreak/>
+        <w:drawing>
+          <wp:inline distT="0" distB="0" distL="0" distR="0" wp14:anchorId="669DD5E3" wp14:editId="50235B54">
+            <wp:extent cx="5405989" cy="3355416"/>
+            <wp:effectExtent l="177800" t="177800" r="360045" b="353060"/>
+            <wp:docPr id="9" name="Picture 9" descr="Macintosh HD:Users:ng0kylan:Desktop:Screen Shot 2013-10-17 at 12.20.05 AM.png"/>
+            <wp:cNvGraphicFramePr>
+              <a:graphicFrameLocks xmlns:a="http://schemas.openxmlformats.org/drawingml/2006/main" noChangeAspect="1"/>
+            </wp:cNvGraphicFramePr>
+            <a:graphic xmlns:a="http://schemas.openxmlformats.org/drawingml/2006/main">
+              <a:graphicData uri="http://schemas.openxmlformats.org/drawingml/2006/picture">
+                <pic:pic xmlns:pic="http://schemas.openxmlformats.org/drawingml/2006/picture">
+                  <pic:nvPicPr>
+                    <pic:cNvPr id="1" name="Picture 3" descr="Macintosh HD:Users:ng0kylan:Desktop:Screen Shot 2013-10-17 at 12.20.05 AM.png"/>
+                    <pic:cNvPicPr>
+                      <a:picLocks noChangeAspect="1" noChangeArrowheads="1"/>
+                    </pic:cNvPicPr>
+                  </pic:nvPicPr>
+                  <pic:blipFill rotWithShape="1">
+                    <a:blip r:embed="rId13">
+                      <a:extLst>
+                        <a:ext uri="{28A0092B-C50C-407E-A947-70E740481C1C}">
+                          <a14:useLocalDpi xmlns:a14="http://schemas.microsoft.com/office/drawing/2010/main" val="0"/>
+                        </a:ext>
+                      </a:extLst>
+                    </a:blip>
+                    <a:srcRect l="18496" t="15793" r="2970" b="6261"/>
+                    <a:stretch/>
+                  </pic:blipFill>
+                  <pic:spPr bwMode="auto">
+                    <a:xfrm>
+                      <a:off x="0" y="0"/>
+                      <a:ext cx="5407465" cy="3356332"/>
+                    </a:xfrm>
+                    <a:prstGeom prst="rect">
+                      <a:avLst/>
+                    </a:prstGeom>
+                    <a:ln>
+                      <a:noFill/>
+                    </a:ln>
+                    <a:effectLst>
+                      <a:outerShdw blurRad="292100" dist="139700" dir="2700000" algn="tl" rotWithShape="0">
+                        <a:srgbClr val="333333">
+                          <a:alpha val="65000"/>
+                        </a:srgbClr>
+                      </a:outerShdw>
+                    </a:effectLst>
+                    <a:extLst>
+                      <a:ext uri="{53640926-AAD7-44d8-BBD7-CCE9431645EC}">
+                        <a14:shadowObscured xmlns:a14="http://schemas.microsoft.com/office/drawing/2010/main"/>
+                      </a:ext>
+                    </a:extLst>
+                  </pic:spPr>
+                </pic:pic>
+              </a:graphicData>
+            </a:graphic>
+          </wp:inline>
+        </w:drawing>
+      </w:r>
+    </w:p>
+    <w:p>
+      <w:pPr>
+        <w:pStyle w:val="Heading2"/>
+      </w:pPr>
+      <w:bookmarkStart w:id="9" w:name="_Toc243590446"/>
+      <w:r>
+        <w:t>Feature 3 – Options</w:t>
+      </w:r>
+      <w:bookmarkEnd w:id="9"/>
+    </w:p>
+    <w:p>
+      <w:pPr>
+        <w:pStyle w:val="Heading2"/>
+      </w:pPr>
+      <w:r>
+        <w:rPr>
+          <w:noProof/>
+        </w:rPr>
+        <w:drawing>
+          <wp:inline distT="0" distB="0" distL="0" distR="0" wp14:anchorId="777374A3" wp14:editId="234E8A3A">
+            <wp:extent cx="4601344" cy="3750389"/>
+            <wp:effectExtent l="177800" t="177800" r="351790" b="364490"/>
+            <wp:docPr id="10" name="Picture 10" descr="Macintosh HD:Users:ng0kylan:Desktop:Screen Shot 2013-10-17 at 12.22.00 AM.png"/>
+            <wp:cNvGraphicFramePr>
+              <a:graphicFrameLocks xmlns:a="http://schemas.openxmlformats.org/drawingml/2006/main" noChangeAspect="1"/>
+            </wp:cNvGraphicFramePr>
+            <a:graphic xmlns:a="http://schemas.openxmlformats.org/drawingml/2006/main">
+              <a:graphicData uri="http://schemas.openxmlformats.org/drawingml/2006/picture">
+                <pic:pic xmlns:pic="http://schemas.openxmlformats.org/drawingml/2006/picture">
+                  <pic:nvPicPr>
+                    <pic:cNvPr id="2" name="Picture 4" descr="Macintosh HD:Users:ng0kylan:Desktop:Screen Shot 2013-10-17 at 12.22.00 AM.png"/>
+                    <pic:cNvPicPr>
+                      <a:picLocks noChangeAspect="1" noChangeArrowheads="1"/>
+                    </pic:cNvPicPr>
+                  </pic:nvPicPr>
+                  <pic:blipFill rotWithShape="1">
+                    <a:blip r:embed="rId14">
+                      <a:extLst>
+                        <a:ext uri="{28A0092B-C50C-407E-A947-70E740481C1C}">
+                          <a14:useLocalDpi xmlns:a14="http://schemas.microsoft.com/office/drawing/2010/main" val="0"/>
+                        </a:ext>
+                      </a:extLst>
+                    </a:blip>
+                    <a:srcRect l="26645" t="15041" r="27579" b="25299"/>
+                    <a:stretch/>
+                  </pic:blipFill>
+                  <pic:spPr bwMode="auto">
+                    <a:xfrm>
+                      <a:off x="0" y="0"/>
+                      <a:ext cx="4602985" cy="3751727"/>
+                    </a:xfrm>
+                    <a:prstGeom prst="rect">
+                      <a:avLst/>
+                    </a:prstGeom>
+                    <a:ln>
+                      <a:noFill/>
+                    </a:ln>
+                    <a:effectLst>
+                      <a:outerShdw blurRad="292100" dist="139700" dir="2700000" algn="tl" rotWithShape="0">
+                        <a:srgbClr val="333333">
+                          <a:alpha val="65000"/>
+                        </a:srgbClr>
+                      </a:outerShdw>
+                    </a:effectLst>
+                    <a:extLst>
+                      <a:ext uri="{53640926-AAD7-44d8-BBD7-CCE9431645EC}">
+                        <a14:shadowObscured xmlns:a14="http://schemas.microsoft.com/office/drawing/2010/main"/>
+                      </a:ext>
+                    </a:extLst>
+                  </pic:spPr>
+                </pic:pic>
+              </a:graphicData>
+            </a:graphic>
+          </wp:inline>
+        </w:drawing>
+      </w:r>
+    </w:p>
+    <w:p>
+      <w:pPr>
+        <w:pStyle w:val="Heading2"/>
+      </w:pPr>
+      <w:bookmarkStart w:id="10" w:name="_Toc243590447"/>
+      <w:r>
+        <w:t>Feature 4 – Data Capturing Validation</w:t>
+      </w:r>
+      <w:bookmarkEnd w:id="10"/>
+    </w:p>
+    <w:p>
+      <w:pPr>
+        <w:pStyle w:val="Heading2"/>
+        <w:ind w:left="-426"/>
+      </w:pPr>
+      <w:r>
+        <w:rPr>
+          <w:noProof/>
+        </w:rPr>
+        <w:lastRenderedPageBreak/>
+        <w:drawing>
+          <wp:inline distT="0" distB="0" distL="0" distR="0" wp14:anchorId="17199409" wp14:editId="4B50E341">
+            <wp:extent cx="6379342" cy="3731260"/>
+            <wp:effectExtent l="0" t="0" r="0" b="0"/>
+            <wp:docPr id="13" name="Picture 13" descr="Macintosh HD:Users:ng0kylan:Desktop:Screen Shot 2013-10-17 at 12.47.55 AM.png"/>
+            <wp:cNvGraphicFramePr>
+              <a:graphicFrameLocks xmlns:a="http://schemas.openxmlformats.org/drawingml/2006/main" noChangeAspect="1"/>
+            </wp:cNvGraphicFramePr>
+            <a:graphic xmlns:a="http://schemas.openxmlformats.org/drawingml/2006/main">
+              <a:graphicData uri="http://schemas.openxmlformats.org/drawingml/2006/picture">
+                <pic:pic xmlns:pic="http://schemas.openxmlformats.org/drawingml/2006/picture">
+                  <pic:nvPicPr>
+                    <pic:cNvPr id="0" name="Picture 7" descr="Macintosh HD:Users:ng0kylan:Desktop:Screen Shot 2013-10-17 at 12.47.55 AM.png"/>
+                    <pic:cNvPicPr>
+                      <a:picLocks noChangeAspect="1" noChangeArrowheads="1"/>
+                    </pic:cNvPicPr>
+                  </pic:nvPicPr>
+                  <pic:blipFill rotWithShape="1">
+                    <a:blip r:embed="rId15">
+                      <a:extLst>
+                        <a:ext uri="{28A0092B-C50C-407E-A947-70E740481C1C}">
+                          <a14:useLocalDpi xmlns:a14="http://schemas.microsoft.com/office/drawing/2010/main" val="0"/>
+                        </a:ext>
+                      </a:extLst>
+                    </a:blip>
+                    <a:srcRect l="8622" t="14536"/>
+                    <a:stretch/>
+                  </pic:blipFill>
+                  <pic:spPr bwMode="auto">
+                    <a:xfrm>
+                      <a:off x="0" y="0"/>
+                      <a:ext cx="6381059" cy="3732264"/>
+                    </a:xfrm>
+                    <a:prstGeom prst="rect">
+                      <a:avLst/>
+                    </a:prstGeom>
+                    <a:noFill/>
+                    <a:ln>
+                      <a:noFill/>
+                    </a:ln>
+                    <a:extLst>
+                      <a:ext uri="{53640926-AAD7-44d8-BBD7-CCE9431645EC}">
+                        <a14:shadowObscured xmlns:a14="http://schemas.microsoft.com/office/drawing/2010/main"/>
+                      </a:ext>
+                    </a:extLst>
+                  </pic:spPr>
+                </pic:pic>
+              </a:graphicData>
+            </a:graphic>
+          </wp:inline>
+        </w:drawing>
+      </w:r>
+    </w:p>
+    <w:p>
+      <w:pPr>
+        <w:pStyle w:val="Heading2"/>
+        <w:ind w:left="-426"/>
+      </w:pPr>
+    </w:p>
+    <w:p>
+      <w:pPr>
+        <w:pStyle w:val="Heading2"/>
+        <w:ind w:left="-426"/>
+      </w:pPr>
+      <w:bookmarkStart w:id="11" w:name="_GoBack"/>
+      <w:bookmarkEnd w:id="11"/>
+    </w:p>
+    <w:p>
+      <w:pPr>
+        <w:pStyle w:val="Heading2"/>
+        <w:ind w:left="-426"/>
+      </w:pPr>
+      <w:r>
+        <w:rPr>
+          <w:noProof/>
+        </w:rPr>
+        <w:drawing>
+          <wp:inline distT="0" distB="0" distL="0" distR="0" wp14:anchorId="5359B625" wp14:editId="14AFE27B">
+            <wp:extent cx="6395641" cy="4158381"/>
+            <wp:effectExtent l="0" t="0" r="0" b="0"/>
+            <wp:docPr id="5" name="Picture 5" descr="Macintosh HD:Users:ng0kylan:Desktop:Screen Shot 2013-10-17 at 12.52.19 AM.png"/>
+            <wp:cNvGraphicFramePr>
+              <a:graphicFrameLocks xmlns:a="http://schemas.openxmlformats.org/drawingml/2006/main" noChangeAspect="1"/>
+            </wp:cNvGraphicFramePr>
+            <a:graphic xmlns:a="http://schemas.openxmlformats.org/drawingml/2006/main">
+              <a:graphicData uri="http://schemas.openxmlformats.org/drawingml/2006/picture">
+                <pic:pic xmlns:pic="http://schemas.openxmlformats.org/drawingml/2006/picture">
+                  <pic:nvPicPr>
+                    <pic:cNvPr id="0" name="Picture 1" descr="Macintosh HD:Users:ng0kylan:Desktop:Screen Shot 2013-10-17 at 12.52.19 AM.png"/>
+                    <pic:cNvPicPr>
+                      <a:picLocks noChangeAspect="1" noChangeArrowheads="1"/>
+                    </pic:cNvPicPr>
+                  </pic:nvPicPr>
+                  <pic:blipFill rotWithShape="1">
+                    <a:blip r:embed="rId16">
+                      <a:extLst>
+                        <a:ext uri="{28A0092B-C50C-407E-A947-70E740481C1C}">
+                          <a14:useLocalDpi xmlns:a14="http://schemas.microsoft.com/office/drawing/2010/main" val="0"/>
+                        </a:ext>
+                      </a:extLst>
+                    </a:blip>
+                    <a:srcRect l="15204" t="13033" r="2341" b="1240"/>
+                    <a:stretch/>
+                  </pic:blipFill>
+                  <pic:spPr bwMode="auto">
+                    <a:xfrm>
+                      <a:off x="0" y="0"/>
+                      <a:ext cx="6397627" cy="4159672"/>
+                    </a:xfrm>
+                    <a:prstGeom prst="rect">
+                      <a:avLst/>
+                    </a:prstGeom>
+                    <a:noFill/>
+                    <a:ln>
+                      <a:noFill/>
+                    </a:ln>
+                    <a:extLst>
+                      <a:ext uri="{53640926-AAD7-44d8-BBD7-CCE9431645EC}">
+                        <a14:shadowObscured xmlns:a14="http://schemas.microsoft.com/office/drawing/2010/main"/>
+                      </a:ext>
+                    </a:extLst>
+                  </pic:spPr>
+                </pic:pic>
+              </a:graphicData>
+            </a:graphic>
+          </wp:inline>
+        </w:drawing>
+      </w:r>
+    </w:p>
+    <w:p>
+      <w:pPr>
+        <w:pStyle w:val="Heading2"/>
+      </w:pPr>
+      <w:bookmarkStart w:id="12" w:name="_Toc243590448"/>
+    </w:p>
+    <w:p>
+      <w:pPr>
+        <w:pStyle w:val="Heading2"/>
+      </w:pPr>
+      <w:r>
+        <w:t>Feature 5 – Produce output result</w:t>
+      </w:r>
+      <w:bookmarkEnd w:id="12"/>
+    </w:p>
+    <w:p>
+      <w:pPr>
+        <w:pStyle w:val="Heading2"/>
+      </w:pPr>
+      <w:r>
+        <w:rPr>
+          <w:noProof/>
+        </w:rPr>
+        <w:drawing>
+          <wp:inline distT="0" distB="0" distL="0" distR="0" wp14:anchorId="792B011D" wp14:editId="01D6A0D6">
+            <wp:extent cx="4461644" cy="4640705"/>
+            <wp:effectExtent l="0" t="0" r="0" b="0"/>
+            <wp:docPr id="14" name="Picture 14" descr="Macintosh HD:Users:ng0kylan:Desktop:Screen Shot 2013-10-17 at 12.21.25 AM.png"/>
+            <wp:cNvGraphicFramePr>
+              <a:graphicFrameLocks xmlns:a="http://schemas.openxmlformats.org/drawingml/2006/main" noChangeAspect="1"/>
+            </wp:cNvGraphicFramePr>
+            <a:graphic xmlns:a="http://schemas.openxmlformats.org/drawingml/2006/main">
+              <a:graphicData uri="http://schemas.openxmlformats.org/drawingml/2006/picture">
+                <pic:pic xmlns:pic="http://schemas.openxmlformats.org/drawingml/2006/picture">
+                  <pic:nvPicPr>
+                    <pic:cNvPr id="0" name="Picture 8" descr="Macintosh HD:Users:ng0kylan:Desktop:Screen Shot 2013-10-17 at 12.21.25 AM.png"/>
+                    <pic:cNvPicPr>
+                      <a:picLocks noChangeAspect="1" noChangeArrowheads="1"/>
+                    </pic:cNvPicPr>
+                  </pic:nvPicPr>
+                  <pic:blipFill rotWithShape="1">
+                    <a:blip r:embed="rId17">
+                      <a:extLst>
+                        <a:ext uri="{28A0092B-C50C-407E-A947-70E740481C1C}">
+                          <a14:useLocalDpi xmlns:a14="http://schemas.microsoft.com/office/drawing/2010/main" val="0"/>
+                        </a:ext>
+                      </a:extLst>
+                    </a:blip>
+                    <a:srcRect l="25861" t="15789" r="27268" b="6255"/>
+                    <a:stretch/>
+                  </pic:blipFill>
+                  <pic:spPr bwMode="auto">
+                    <a:xfrm>
+                      <a:off x="0" y="0"/>
+                      <a:ext cx="4462441" cy="4641534"/>
+                    </a:xfrm>
+                    <a:prstGeom prst="rect">
+                      <a:avLst/>
+                    </a:prstGeom>
+                    <a:noFill/>
+                    <a:ln>
+                      <a:noFill/>
+                    </a:ln>
+                    <a:extLst>
+                      <a:ext uri="{53640926-AAD7-44d8-BBD7-CCE9431645EC}">
+                        <a14:shadowObscured xmlns:a14="http://schemas.microsoft.com/office/drawing/2010/main"/>
+                      </a:ext>
+                    </a:extLst>
+                  </pic:spPr>
+                </pic:pic>
+              </a:graphicData>
+            </a:graphic>
+          </wp:inline>
+        </w:drawing>
+      </w:r>
+      <w:r>
+        <w:rPr>
+          <w:noProof/>
+        </w:rPr>
+        <w:lastRenderedPageBreak/>
+        <w:drawing>
+          <wp:inline distT="0" distB="0" distL="0" distR="0" wp14:anchorId="21E4E96B" wp14:editId="65DB5FC6">
+            <wp:extent cx="4461644" cy="4537009"/>
+            <wp:effectExtent l="0" t="0" r="0" b="0"/>
+            <wp:docPr id="15" name="Picture 15" descr="Macintosh HD:Users:ng0kylan:Desktop:Screen Shot 2013-10-17 at 12.21.27 AM.png"/>
+            <wp:cNvGraphicFramePr>
+              <a:graphicFrameLocks xmlns:a="http://schemas.openxmlformats.org/drawingml/2006/main" noChangeAspect="1"/>
+            </wp:cNvGraphicFramePr>
+            <a:graphic xmlns:a="http://schemas.openxmlformats.org/drawingml/2006/main">
+              <a:graphicData uri="http://schemas.openxmlformats.org/drawingml/2006/picture">
+                <pic:pic xmlns:pic="http://schemas.openxmlformats.org/drawingml/2006/picture">
+                  <pic:nvPicPr>
+                    <pic:cNvPr id="0" name="Picture 9" descr="Macintosh HD:Users:ng0kylan:Desktop:Screen Shot 2013-10-17 at 12.21.27 AM.png"/>
+                    <pic:cNvPicPr>
+                      <a:picLocks noChangeAspect="1" noChangeArrowheads="1"/>
+                    </pic:cNvPicPr>
+                  </pic:nvPicPr>
+                  <pic:blipFill rotWithShape="1">
+                    <a:blip r:embed="rId18">
+                      <a:extLst>
+                        <a:ext uri="{28A0092B-C50C-407E-A947-70E740481C1C}">
+                          <a14:useLocalDpi xmlns:a14="http://schemas.microsoft.com/office/drawing/2010/main" val="0"/>
+                        </a:ext>
+                      </a:extLst>
+                    </a:blip>
+                    <a:srcRect l="26018" t="14788" r="27576" b="9755"/>
+                    <a:stretch/>
+                  </pic:blipFill>
+                  <pic:spPr bwMode="auto">
+                    <a:xfrm>
+                      <a:off x="0" y="0"/>
+                      <a:ext cx="4463498" cy="4538895"/>
+                    </a:xfrm>
+                    <a:prstGeom prst="rect">
+                      <a:avLst/>
+                    </a:prstGeom>
+                    <a:noFill/>
+                    <a:ln>
+                      <a:noFill/>
+                    </a:ln>
+                    <a:extLst>
+                      <a:ext uri="{53640926-AAD7-44d8-BBD7-CCE9431645EC}">
+                        <a14:shadowObscured xmlns:a14="http://schemas.microsoft.com/office/drawing/2010/main"/>
+                      </a:ext>
+                    </a:extLst>
+                  </pic:spPr>
+                </pic:pic>
+              </a:graphicData>
+            </a:graphic>
+          </wp:inline>
+        </w:drawing>
+      </w:r>
+    </w:p>
+    <w:p>
+      <w:pPr>
+        <w:pStyle w:val="Heading2"/>
+      </w:pPr>
+      <w:bookmarkStart w:id="13" w:name="_Toc243590449"/>
+      <w:r>
+        <w:t>Feature 6 – Noise cancellation</w:t>
+      </w:r>
+      <w:bookmarkEnd w:id="13"/>
+    </w:p>
+    <w:p>
+      <w:pPr>
+        <w:pStyle w:val="Heading2"/>
+      </w:pPr>
+    </w:p>
+    <w:p>
+      <w:pPr>
+        <w:pStyle w:val="Heading2"/>
+      </w:pPr>
+    </w:p>
+    <w:p>
+      <w:pPr>
         <w:pStyle w:val="Heading1"/>
         <w:rPr>
           <w:color w:val="345A8A"/>
         </w:rPr>
       </w:pPr>
-    </w:p>
-    <w:p>
-      <w:pPr>
-        <w:pStyle w:val="Heading1"/>
+      <w:bookmarkStart w:id="14" w:name="_Toc243590450"/>
+      <w:r>
         <w:rPr>
           <w:color w:val="345A8A"/>
         </w:rPr>
-      </w:pPr>
-      <w:bookmarkStart w:id="7" w:name="_Toc243473909"/>
-      <w:r>
-        <w:rPr>
-          <w:color w:val="345A8A"/>
-        </w:rPr>
         <w:t>Trouble Shooting</w:t>
       </w:r>
-      <w:bookmarkEnd w:id="7"/>
+      <w:bookmarkEnd w:id="14"/>
     </w:p>
     <w:p>
       <w:pPr>
@@ -2563,7 +3486,7 @@
           <w:bCs w:val="0"/>
         </w:rPr>
       </w:pPr>
-      <w:bookmarkStart w:id="8" w:name="_Toc243473910"/>
+      <w:bookmarkStart w:id="15" w:name="_Toc243590451"/>
       <w:r>
         <w:rPr>
           <w:color w:val="345A8A"/>
@@ -2684,7 +3607,7 @@
         <w:t>t</w:t>
       </w:r>
       <w:bookmarkEnd w:id="3"/>
-      <w:bookmarkEnd w:id="8"/>
+      <w:bookmarkEnd w:id="15"/>
     </w:p>
     <w:p>
       <w:pPr>
@@ -2693,6 +3616,7 @@
         <w:ind w:left="120" w:right="4876" w:firstLine="0"/>
       </w:pPr>
       <w:r>
+        <w:lastRenderedPageBreak/>
         <w:t>F</w:t>
       </w:r>
       <w:r>
@@ -2930,7 +3854,7 @@
         </w:rPr>
         <w:t xml:space="preserve"> </w:t>
       </w:r>
-      <w:hyperlink r:id="rId13">
+      <w:hyperlink r:id="rId19">
         <w:r>
           <w:rPr>
             <w:color w:val="0000FF"/>
@@ -2941,13 +3865,11 @@
         </w:r>
       </w:hyperlink>
     </w:p>
-    <w:p>
-      <w:bookmarkStart w:id="9" w:name="_GoBack"/>
-      <w:bookmarkEnd w:id="9"/>
-    </w:p>
+    <w:p/>
+    <w:p/>
     <w:sectPr>
-      <w:headerReference w:type="default" r:id="rId14"/>
-      <w:footerReference w:type="default" r:id="rId15"/>
+      <w:headerReference w:type="default" r:id="rId20"/>
+      <w:footerReference w:type="default" r:id="rId21"/>
       <w:pgSz w:w="11900" w:h="16860"/>
       <w:pgMar w:top="980" w:right="540" w:bottom="1135" w:left="1680" w:header="741" w:footer="790" w:gutter="0"/>
       <w:cols w:space="720"/>
@@ -3067,7 +3989,7 @@
                     <w:sz w:val="18"/>
                     <w:szCs w:val="18"/>
                   </w:rPr>
-                  <w:t>4</w:t>
+                  <w:t>7</w:t>
                 </w:r>
                 <w:r>
                   <w:fldChar w:fldCharType="end"/>
@@ -3244,7 +4166,7 @@
                     <w:sz w:val="18"/>
                     <w:szCs w:val="18"/>
                   </w:rPr>
-                  <w:t>15 October 2013</w:t>
+                  <w:t>17 October 2013</w:t>
                 </w:r>
                 <w:r>
                   <w:rPr>
@@ -3901,7 +4823,7 @@
     <w:lsdException w:name="heading 8" w:uiPriority="9" w:qFormat="1"/>
     <w:lsdException w:name="heading 9" w:uiPriority="9" w:qFormat="1"/>
     <w:lsdException w:name="toc 1" w:uiPriority="1" w:qFormat="1"/>
-    <w:lsdException w:name="toc 2" w:uiPriority="39"/>
+    <w:lsdException w:name="toc 2" w:uiPriority="1" w:qFormat="1"/>
     <w:lsdException w:name="toc 3" w:uiPriority="39"/>
     <w:lsdException w:name="toc 4" w:uiPriority="39"/>
     <w:lsdException w:name="toc 5" w:uiPriority="39"/>
@@ -4912,7 +5834,7 @@
 </file>
 
 <file path=customXml/itemProps1.xml><?xml version="1.0" encoding="utf-8"?>
-<ds:datastoreItem xmlns:ds="http://schemas.openxmlformats.org/officeDocument/2006/customXml" ds:itemID="{BCFC5C47-692E-224D-B442-1D8F5D1636F6}">
+<ds:datastoreItem xmlns:ds="http://schemas.openxmlformats.org/officeDocument/2006/customXml" ds:itemID="{8415A81F-B72E-5A4E-A591-718CC2D5950D}">
   <ds:schemaRefs>
     <ds:schemaRef ds:uri="http://schemas.openxmlformats.org/officeDocument/2006/bibliography"/>
   </ds:schemaRefs>

</xml_diff>